<commit_message>
Ivol comparison is complete
</commit_message>
<xml_diff>
--- a/practices/quant/Heston/SLV/CEV_Heston.docx
+++ b/practices/quant/Heston/SLV/CEV_Heston.docx
@@ -3,34 +3,42 @@
 <w:document xmlns:wpc="http://schemas.microsoft.com/office/word/2010/wordprocessingCanvas" xmlns:cx="http://schemas.microsoft.com/office/drawing/2014/chartex" xmlns:cx1="http://schemas.microsoft.com/office/drawing/2015/9/8/chartex" xmlns:cx2="http://schemas.microsoft.com/office/drawing/2015/10/21/chartex" xmlns:cx3="http://schemas.microsoft.com/office/drawing/2016/5/9/chartex" xmlns:cx4="http://schemas.microsoft.com/office/drawing/2016/5/10/chartex" xmlns:cx5="http://schemas.microsoft.com/office/drawing/2016/5/11/chartex" xmlns:cx6="http://schemas.microsoft.com/office/drawing/2016/5/12/chartex" xmlns:cx7="http://schemas.microsoft.com/office/drawing/2016/5/13/chartex" xmlns:cx8="http://schemas.microsoft.com/office/drawing/2016/5/14/chartex" xmlns:mc="http://schemas.openxmlformats.org/markup-compatibility/2006" xmlns:aink="http://schemas.microsoft.com/office/drawing/2016/ink" xmlns:am3d="http://schemas.microsoft.com/office/drawing/2017/model3d" xmlns:o="urn:schemas-microsoft-com:office:office" xmlns:r="http://schemas.openxmlformats.org/officeDocument/2006/relationships" xmlns:m="http://schemas.openxmlformats.org/officeDocument/2006/math" xmlns:v="urn:schemas-microsoft-com:vml" xmlns:wp14="http://schemas.microsoft.com/office/word/2010/wordprocessingDrawing" xmlns:wp="http://schemas.openxmlformats.org/drawingml/2006/wordprocessingDrawing" xmlns:w10="urn:schemas-microsoft-com:office:word" xmlns:w="http://schemas.openxmlformats.org/wordprocessingml/2006/main" xmlns:w14="http://schemas.microsoft.com/office/word/2010/wordml" xmlns:w15="http://schemas.microsoft.com/office/word/2012/wordml" xmlns:w16cex="http://schemas.microsoft.com/office/word/2018/wordml/cex" xmlns:w16cid="http://schemas.microsoft.com/office/word/2016/wordml/cid" xmlns:w16="http://schemas.microsoft.com/office/word/2018/wordml" xmlns:w16se="http://schemas.microsoft.com/office/word/2015/wordml/symex" xmlns:wpg="http://schemas.microsoft.com/office/word/2010/wordprocessingGroup" xmlns:wpi="http://schemas.microsoft.com/office/word/2010/wordprocessingInk" xmlns:wne="http://schemas.microsoft.com/office/word/2006/wordml" xmlns:wps="http://schemas.microsoft.com/office/word/2010/wordprocessingShape" mc:Ignorable="w14 w15 w16se w16cid w16 w16cex wp14">
   <w:body>
     <w:p>
+      <w:pPr>
+        <w:rPr>
+          <w:lang w:eastAsia="ko-Kore-KR"/>
+        </w:rPr>
+      </w:pPr>
+      <w:r>
+        <w:rPr>
+          <w:rFonts w:hint="eastAsia"/>
+          <w:lang w:eastAsia="ko-Kore-KR"/>
+        </w:rPr>
+        <w:t>N</w:t>
+      </w:r>
+      <w:r>
+        <w:rPr>
+          <w:lang w:eastAsia="ko-Kore-KR"/>
+        </w:rPr>
+        <w:t>ormal version</w:t>
+      </w:r>
+    </w:p>
+    <w:p>
+      <w:pPr>
+        <w:rPr>
+          <w:lang w:eastAsia="ko-Kore-KR"/>
+        </w:rPr>
+      </w:pPr>
+    </w:p>
+    <w:p/>
+    <w:p/>
+    <w:p>
       <w:r>
         <w:t>theta = 0.05; kappa = 0.3; sigma = 0.1; rho = -0.6; v0 = 0.04</w:t>
       </w:r>
     </w:p>
     <w:p>
-      <w:proofErr w:type="spellStart"/>
-      <w:r>
-        <w:t>sigma_lv</w:t>
-      </w:r>
-      <w:proofErr w:type="spellEnd"/>
-      <w:r>
-        <w:t xml:space="preserve"> = 1.0; </w:t>
-      </w:r>
-      <w:proofErr w:type="spellStart"/>
-      <w:r>
-        <w:t>beta_lv</w:t>
-      </w:r>
-      <w:proofErr w:type="spellEnd"/>
-      <w:r>
-        <w:t xml:space="preserve"> = 0.5; # </w:t>
-      </w:r>
-      <w:proofErr w:type="spellStart"/>
-      <w:r>
-        <w:t>slv</w:t>
-      </w:r>
-      <w:proofErr w:type="spellEnd"/>
-      <w:r>
-        <w:t xml:space="preserve"> params</w:t>
+      <w:r>
+        <w:t>sigma_lv = 1.0; beta_lv = 0.5; # slv params</w:t>
       </w:r>
     </w:p>
     <w:p>
@@ -93,25 +101,14 @@
           <w:szCs w:val="20"/>
         </w:rPr>
       </w:pPr>
-      <w:proofErr w:type="gramStart"/>
-      <w:r>
-        <w:rPr>
-          <w:rFonts w:ascii="Courier New" w:eastAsia="Times New Roman" w:hAnsi="Courier New" w:cs="Courier New"/>
-          <w:color w:val="000000"/>
-          <w:kern w:val="0"/>
-          <w:szCs w:val="20"/>
-        </w:rPr>
-        <w:t>array(</w:t>
-      </w:r>
-      <w:proofErr w:type="gramEnd"/>
-      <w:r>
-        <w:rPr>
-          <w:rFonts w:ascii="Courier New" w:eastAsia="Times New Roman" w:hAnsi="Courier New" w:cs="Courier New"/>
-          <w:color w:val="000000"/>
-          <w:kern w:val="0"/>
-          <w:szCs w:val="20"/>
-        </w:rPr>
-        <w:t>[0.2476634 , 0.23529714, 0.22501058, 0.21569121, 0.20653645,</w:t>
+      <w:r>
+        <w:rPr>
+          <w:rFonts w:ascii="Courier New" w:eastAsia="Times New Roman" w:hAnsi="Courier New" w:cs="Courier New"/>
+          <w:color w:val="000000"/>
+          <w:kern w:val="0"/>
+          <w:szCs w:val="20"/>
+        </w:rPr>
+        <w:t>array([0.2476634 , 0.23529714, 0.22501058, 0.21569121, 0.20653645,</w:t>
       </w:r>
     </w:p>
     <w:p>
@@ -154,27 +151,7 @@
           <w:kern w:val="0"/>
           <w:szCs w:val="20"/>
         </w:rPr>
-        <w:t xml:space="preserve">       0.19828964, </w:t>
-      </w:r>
-      <w:proofErr w:type="gramStart"/>
-      <w:r>
-        <w:rPr>
-          <w:rFonts w:ascii="Courier New" w:eastAsia="Times New Roman" w:hAnsi="Courier New" w:cs="Courier New"/>
-          <w:color w:val="000000"/>
-          <w:kern w:val="0"/>
-          <w:szCs w:val="20"/>
-        </w:rPr>
-        <w:t>0.1909262 ,</w:t>
-      </w:r>
-      <w:proofErr w:type="gramEnd"/>
-      <w:r>
-        <w:rPr>
-          <w:rFonts w:ascii="Courier New" w:eastAsia="Times New Roman" w:hAnsi="Courier New" w:cs="Courier New"/>
-          <w:color w:val="000000"/>
-          <w:kern w:val="0"/>
-          <w:szCs w:val="20"/>
-        </w:rPr>
-        <w:t xml:space="preserve"> 0.18425003, 0.17842426, 0.17280506])</w:t>
+        <w:t xml:space="preserve">       0.19828964, 0.1909262 , 0.18425003, 0.17842426, 0.17280506])</w:t>
       </w:r>
     </w:p>
     <w:p>
@@ -300,6 +277,7 @@
           <w:noProof/>
           <w:lang w:eastAsia="ko-Kore-KR"/>
         </w:rPr>
+        <w:lastRenderedPageBreak/>
         <w:drawing>
           <wp:inline distT="0" distB="0" distL="0" distR="0" wp14:anchorId="57488044" wp14:editId="12649602">
             <wp:extent cx="4980305" cy="3324860"/>
@@ -362,23 +340,13 @@
           <w:szCs w:val="21"/>
         </w:rPr>
       </w:pPr>
-      <w:proofErr w:type="gramStart"/>
       <w:r>
         <w:rPr>
           <w:color w:val="000000"/>
           <w:sz w:val="21"/>
           <w:szCs w:val="21"/>
         </w:rPr>
-        <w:t>array(</w:t>
-      </w:r>
-      <w:proofErr w:type="gramEnd"/>
-      <w:r>
-        <w:rPr>
-          <w:color w:val="000000"/>
-          <w:sz w:val="21"/>
-          <w:szCs w:val="21"/>
-        </w:rPr>
-        <w:t>[0.24366825, 0.23264675, 0.22245735, 0.21325299, 0.20470284,</w:t>
+        <w:t>array([0.24366825, 0.23264675, 0.22245735, 0.21325299, 0.20470284,</w:t>
       </w:r>
     </w:p>
     <w:p>
@@ -442,47 +410,11 @@
           <w:lang w:eastAsia="ko-Kore-KR"/>
         </w:rPr>
       </w:pPr>
-      <w:proofErr w:type="spellStart"/>
-      <w:r>
-        <w:rPr>
-          <w:lang w:eastAsia="ko-Kore-KR"/>
-        </w:rPr>
-        <w:t>sigma_lv</w:t>
-      </w:r>
-      <w:proofErr w:type="spellEnd"/>
-      <w:r>
-        <w:rPr>
-          <w:lang w:eastAsia="ko-Kore-KR"/>
-        </w:rPr>
-        <w:t xml:space="preserve"> = 1.0; </w:t>
-      </w:r>
-      <w:proofErr w:type="spellStart"/>
-      <w:r>
-        <w:rPr>
-          <w:lang w:eastAsia="ko-Kore-KR"/>
-        </w:rPr>
-        <w:t>beta_lv</w:t>
-      </w:r>
-      <w:proofErr w:type="spellEnd"/>
-      <w:r>
-        <w:rPr>
-          <w:lang w:eastAsia="ko-Kore-KR"/>
-        </w:rPr>
-        <w:t xml:space="preserve"> = 0.5; # </w:t>
-      </w:r>
-      <w:proofErr w:type="spellStart"/>
-      <w:r>
-        <w:rPr>
-          <w:lang w:eastAsia="ko-Kore-KR"/>
-        </w:rPr>
-        <w:t>slv</w:t>
-      </w:r>
-      <w:proofErr w:type="spellEnd"/>
-      <w:r>
-        <w:rPr>
-          <w:lang w:eastAsia="ko-Kore-KR"/>
-        </w:rPr>
-        <w:t xml:space="preserve"> params</w:t>
+      <w:r>
+        <w:rPr>
+          <w:lang w:eastAsia="ko-Kore-KR"/>
+        </w:rPr>
+        <w:t>sigma_lv = 1.0; beta_lv = 0.5; # slv params</w:t>
       </w:r>
     </w:p>
     <w:p>
@@ -552,25 +484,14 @@
           <w:szCs w:val="20"/>
         </w:rPr>
       </w:pPr>
-      <w:proofErr w:type="gramStart"/>
-      <w:r>
-        <w:rPr>
-          <w:rFonts w:ascii="Courier New" w:eastAsia="Times New Roman" w:hAnsi="Courier New" w:cs="Courier New"/>
-          <w:color w:val="000000"/>
-          <w:kern w:val="0"/>
-          <w:szCs w:val="20"/>
-        </w:rPr>
-        <w:t>array(</w:t>
-      </w:r>
-      <w:proofErr w:type="gramEnd"/>
-      <w:r>
-        <w:rPr>
-          <w:rFonts w:ascii="Courier New" w:eastAsia="Times New Roman" w:hAnsi="Courier New" w:cs="Courier New"/>
-          <w:color w:val="000000"/>
-          <w:kern w:val="0"/>
-          <w:szCs w:val="20"/>
-        </w:rPr>
-        <w:t>[0.28069186, 0.25600892, 0.23073069, 0.20560856, 0.18116193,</w:t>
+      <w:r>
+        <w:rPr>
+          <w:rFonts w:ascii="Courier New" w:eastAsia="Times New Roman" w:hAnsi="Courier New" w:cs="Courier New"/>
+          <w:color w:val="000000"/>
+          <w:kern w:val="0"/>
+          <w:szCs w:val="20"/>
+        </w:rPr>
+        <w:t>array([0.28069186, 0.25600892, 0.23073069, 0.20560856, 0.18116193,</w:t>
       </w:r>
     </w:p>
     <w:p>
@@ -756,6 +677,7 @@
           <w:noProof/>
           <w:lang w:eastAsia="ko-Kore-KR"/>
         </w:rPr>
+        <w:lastRenderedPageBreak/>
         <w:drawing>
           <wp:inline distT="0" distB="0" distL="0" distR="0" wp14:anchorId="32ABA373" wp14:editId="17AA70E5">
             <wp:extent cx="4980305" cy="3324860"/>
@@ -818,24 +740,13 @@
           <w:szCs w:val="21"/>
         </w:rPr>
       </w:pPr>
-      <w:proofErr w:type="gramStart"/>
       <w:r>
         <w:rPr>
           <w:color w:val="000000"/>
           <w:sz w:val="21"/>
           <w:szCs w:val="21"/>
         </w:rPr>
-        <w:lastRenderedPageBreak/>
-        <w:t>array(</w:t>
-      </w:r>
-      <w:proofErr w:type="gramEnd"/>
-      <w:r>
-        <w:rPr>
-          <w:color w:val="000000"/>
-          <w:sz w:val="21"/>
-          <w:szCs w:val="21"/>
-        </w:rPr>
-        <w:t>[0.2911965 , 0.26272553, 0.23454562, 0.20648644, 0.17875119,</w:t>
+        <w:t>array([0.2911965 , 0.26272553, 0.23454562, 0.20648644, 0.17875119,</w:t>
       </w:r>
     </w:p>
     <w:p>
@@ -856,87 +767,97 @@
           <w:sz w:val="21"/>
           <w:szCs w:val="21"/>
         </w:rPr>
-        <w:t xml:space="preserve">       0.15475196, </w:t>
-      </w:r>
-      <w:proofErr w:type="gramStart"/>
-      <w:r>
-        <w:rPr>
-          <w:color w:val="000000"/>
+        <w:t xml:space="preserve">       0.15475196, 0.1431815 , 0.14286219, 0.14709008, 0.15268852])</w:t>
+      </w:r>
+    </w:p>
+    <w:p>
+      <w:pPr>
+        <w:rPr>
+          <w:lang w:eastAsia="ko-Kore-KR"/>
+        </w:rPr>
+      </w:pPr>
+    </w:p>
+    <w:p>
+      <w:pPr>
+        <w:rPr>
+          <w:lang w:eastAsia="ko-Kore-KR"/>
+        </w:rPr>
+      </w:pPr>
+    </w:p>
+    <w:p>
+      <w:pPr>
+        <w:rPr>
+          <w:lang w:eastAsia="ko-Kore-KR"/>
+        </w:rPr>
+      </w:pPr>
+    </w:p>
+    <w:p>
+      <w:pPr>
+        <w:rPr>
+          <w:lang w:eastAsia="ko-Kore-KR"/>
+        </w:rPr>
+      </w:pPr>
+      <w:r>
+        <w:rPr>
+          <w:rFonts w:hint="eastAsia"/>
+          <w:lang w:eastAsia="ko-Kore-KR"/>
+        </w:rPr>
+        <w:t>W</w:t>
+      </w:r>
+      <w:r>
+        <w:rPr>
+          <w:lang w:eastAsia="ko-Kore-KR"/>
+        </w:rPr>
+        <w:t>hen ADI is stable:</w:t>
+      </w:r>
+    </w:p>
+    <w:p>
+      <w:pPr>
+        <w:rPr>
+          <w:lang w:eastAsia="ko-Kore-KR"/>
+        </w:rPr>
+      </w:pPr>
+    </w:p>
+    <w:p>
+      <w:pPr>
+        <w:widowControl/>
+        <w:shd w:val="clear" w:color="auto" w:fill="F7F7F7"/>
+        <w:wordWrap/>
+        <w:autoSpaceDE/>
+        <w:autoSpaceDN/>
+        <w:spacing w:line="291" w:lineRule="atLeast"/>
+        <w:jc w:val="left"/>
+        <w:rPr>
+          <w:rFonts w:ascii="Courier New" w:eastAsia="Times New Roman" w:hAnsi="Courier New" w:cs="Courier New"/>
+          <w:color w:val="000000"/>
+          <w:kern w:val="0"/>
           <w:sz w:val="21"/>
           <w:szCs w:val="21"/>
         </w:rPr>
-        <w:t>0.1431815 ,</w:t>
-      </w:r>
-      <w:proofErr w:type="gramEnd"/>
-      <w:r>
-        <w:rPr>
-          <w:color w:val="000000"/>
+      </w:pPr>
+      <w:r>
+        <w:rPr>
+          <w:rFonts w:ascii="Courier New" w:eastAsia="Times New Roman" w:hAnsi="Courier New" w:cs="Courier New"/>
+          <w:color w:val="000000"/>
+          <w:kern w:val="0"/>
           <w:sz w:val="21"/>
           <w:szCs w:val="21"/>
         </w:rPr>
-        <w:t xml:space="preserve"> 0.14286219, 0.14709008, 0.15268852])</w:t>
-      </w:r>
-    </w:p>
-    <w:p>
-      <w:pPr>
-        <w:rPr>
-          <w:lang w:eastAsia="ko-Kore-KR"/>
-        </w:rPr>
-      </w:pPr>
-    </w:p>
-    <w:p>
-      <w:pPr>
-        <w:rPr>
-          <w:lang w:eastAsia="ko-Kore-KR"/>
-        </w:rPr>
-      </w:pPr>
-    </w:p>
-    <w:p>
-      <w:pPr>
-        <w:rPr>
-          <w:lang w:eastAsia="ko-Kore-KR"/>
-        </w:rPr>
-      </w:pPr>
-    </w:p>
-    <w:p>
-      <w:pPr>
-        <w:rPr>
-          <w:lang w:eastAsia="ko-Kore-KR"/>
-        </w:rPr>
-      </w:pPr>
-      <w:r>
-        <w:rPr>
-          <w:rFonts w:hint="eastAsia"/>
-          <w:lang w:eastAsia="ko-Kore-KR"/>
-        </w:rPr>
-        <w:t>W</w:t>
-      </w:r>
-      <w:r>
-        <w:rPr>
-          <w:lang w:eastAsia="ko-Kore-KR"/>
-        </w:rPr>
-        <w:t>hen ADI is stable:</w:t>
-      </w:r>
-    </w:p>
-    <w:p>
-      <w:pPr>
-        <w:rPr>
-          <w:lang w:eastAsia="ko-Kore-KR"/>
-        </w:rPr>
-      </w:pPr>
-    </w:p>
-    <w:p>
-      <w:pPr>
-        <w:widowControl/>
-        <w:shd w:val="clear" w:color="auto" w:fill="F7F7F7"/>
+        <w:t>tri_xx_new.diag_1</w:t>
+      </w:r>
+    </w:p>
+    <w:p>
+      <w:pPr>
+        <w:widowControl/>
+        <w:shd w:val="clear" w:color="auto" w:fill="FFFFFF"/>
         <w:wordWrap/>
         <w:autoSpaceDE/>
         <w:autoSpaceDN/>
         <w:spacing w:line="291" w:lineRule="atLeast"/>
-        <w:jc w:val="left"/>
-        <w:rPr>
-          <w:rFonts w:ascii="Courier New" w:eastAsia="Times New Roman" w:hAnsi="Courier New" w:cs="Courier New"/>
-          <w:color w:val="000000"/>
+        <w:jc w:val="right"/>
+        <w:rPr>
+          <w:rFonts w:ascii="Courier New" w:eastAsia="Times New Roman" w:hAnsi="Courier New" w:cs="Courier New"/>
+          <w:color w:val="D84315"/>
           <w:kern w:val="0"/>
           <w:sz w:val="21"/>
           <w:szCs w:val="21"/>
@@ -945,74 +866,12 @@
       <w:r>
         <w:rPr>
           <w:rFonts w:ascii="Courier New" w:eastAsia="Times New Roman" w:hAnsi="Courier New" w:cs="Courier New"/>
-          <w:color w:val="000000"/>
+          <w:color w:val="D84315"/>
           <w:kern w:val="0"/>
           <w:sz w:val="21"/>
           <w:szCs w:val="21"/>
         </w:rPr>
-        <w:t>tri_xx_</w:t>
-      </w:r>
-      <w:proofErr w:type="gramStart"/>
-      <w:r>
-        <w:rPr>
-          <w:rFonts w:ascii="Courier New" w:eastAsia="Times New Roman" w:hAnsi="Courier New" w:cs="Courier New"/>
-          <w:color w:val="000000"/>
-          <w:kern w:val="0"/>
-          <w:sz w:val="21"/>
-          <w:szCs w:val="21"/>
-        </w:rPr>
-        <w:t>new.diag</w:t>
-      </w:r>
-      <w:proofErr w:type="gramEnd"/>
-      <w:r>
-        <w:rPr>
-          <w:rFonts w:ascii="Courier New" w:eastAsia="Times New Roman" w:hAnsi="Courier New" w:cs="Courier New"/>
-          <w:color w:val="000000"/>
-          <w:kern w:val="0"/>
-          <w:sz w:val="21"/>
-          <w:szCs w:val="21"/>
-        </w:rPr>
-        <w:t>_1</w:t>
-      </w:r>
-    </w:p>
-    <w:p>
-      <w:pPr>
-        <w:widowControl/>
-        <w:shd w:val="clear" w:color="auto" w:fill="FFFFFF"/>
-        <w:wordWrap/>
-        <w:autoSpaceDE/>
-        <w:autoSpaceDN/>
-        <w:spacing w:line="291" w:lineRule="atLeast"/>
-        <w:jc w:val="right"/>
-        <w:rPr>
-          <w:rFonts w:ascii="Courier New" w:eastAsia="Times New Roman" w:hAnsi="Courier New" w:cs="Courier New"/>
-          <w:color w:val="D84315"/>
-          <w:kern w:val="0"/>
-          <w:sz w:val="21"/>
-          <w:szCs w:val="21"/>
-        </w:rPr>
-      </w:pPr>
-      <w:proofErr w:type="gramStart"/>
-      <w:r>
-        <w:rPr>
-          <w:rFonts w:ascii="Courier New" w:eastAsia="Times New Roman" w:hAnsi="Courier New" w:cs="Courier New"/>
-          <w:color w:val="D84315"/>
-          <w:kern w:val="0"/>
-          <w:sz w:val="21"/>
-          <w:szCs w:val="21"/>
-        </w:rPr>
-        <w:t>Out[</w:t>
-      </w:r>
-      <w:proofErr w:type="gramEnd"/>
-      <w:r>
-        <w:rPr>
-          <w:rFonts w:ascii="Courier New" w:eastAsia="Times New Roman" w:hAnsi="Courier New" w:cs="Courier New"/>
-          <w:color w:val="D84315"/>
-          <w:kern w:val="0"/>
-          <w:sz w:val="21"/>
-          <w:szCs w:val="21"/>
-        </w:rPr>
-        <w:t>15]:</w:t>
+        <w:t>Out[15]:</w:t>
       </w:r>
     </w:p>
     <w:p>
@@ -1048,25 +907,14 @@
           <w:szCs w:val="20"/>
         </w:rPr>
       </w:pPr>
-      <w:proofErr w:type="gramStart"/>
-      <w:r>
-        <w:rPr>
-          <w:rFonts w:ascii="Courier New" w:eastAsia="Times New Roman" w:hAnsi="Courier New" w:cs="Courier New"/>
-          <w:color w:val="000000"/>
-          <w:kern w:val="0"/>
-          <w:szCs w:val="20"/>
-        </w:rPr>
-        <w:t>array(</w:t>
-      </w:r>
-      <w:proofErr w:type="gramEnd"/>
-      <w:r>
-        <w:rPr>
-          <w:rFonts w:ascii="Courier New" w:eastAsia="Times New Roman" w:hAnsi="Courier New" w:cs="Courier New"/>
-          <w:color w:val="000000"/>
-          <w:kern w:val="0"/>
-          <w:szCs w:val="20"/>
-        </w:rPr>
-        <w:t>[ 0.        ,  0.        ,  0.        , ..., 30.61949703,</w:t>
+      <w:r>
+        <w:rPr>
+          <w:rFonts w:ascii="Courier New" w:eastAsia="Times New Roman" w:hAnsi="Courier New" w:cs="Courier New"/>
+          <w:color w:val="000000"/>
+          <w:kern w:val="0"/>
+          <w:szCs w:val="20"/>
+        </w:rPr>
+        <w:t>array([ 0.        ,  0.        ,  0.        , ..., 30.61949703,</w:t>
       </w:r>
     </w:p>
     <w:p>
@@ -1109,27 +957,7 @@
           <w:kern w:val="0"/>
           <w:szCs w:val="20"/>
         </w:rPr>
-        <w:t xml:space="preserve">       29.</w:t>
-      </w:r>
-      <w:proofErr w:type="gramStart"/>
-      <w:r>
-        <w:rPr>
-          <w:rFonts w:ascii="Courier New" w:eastAsia="Times New Roman" w:hAnsi="Courier New" w:cs="Courier New"/>
-          <w:color w:val="000000"/>
-          <w:kern w:val="0"/>
-          <w:szCs w:val="20"/>
-        </w:rPr>
-        <w:t>80117217,  0</w:t>
-      </w:r>
-      <w:proofErr w:type="gramEnd"/>
-      <w:r>
-        <w:rPr>
-          <w:rFonts w:ascii="Courier New" w:eastAsia="Times New Roman" w:hAnsi="Courier New" w:cs="Courier New"/>
-          <w:color w:val="000000"/>
-          <w:kern w:val="0"/>
-          <w:szCs w:val="20"/>
-        </w:rPr>
-        <w:t>.77521565])</w:t>
+        <w:t xml:space="preserve">       29.80117217,  0.77521565])</w:t>
       </w:r>
       <w:r>
         <w:rPr>
@@ -1160,7 +988,6 @@
           <w:szCs w:val="21"/>
         </w:rPr>
       </w:pPr>
-      <w:proofErr w:type="gramStart"/>
       <w:r>
         <w:rPr>
           <w:rFonts w:ascii="Courier New" w:eastAsia="Times New Roman" w:hAnsi="Courier New" w:cs="Courier New"/>
@@ -1169,18 +996,7 @@
           <w:sz w:val="21"/>
           <w:szCs w:val="21"/>
         </w:rPr>
-        <w:t>Out[</w:t>
-      </w:r>
-      <w:proofErr w:type="gramEnd"/>
-      <w:r>
-        <w:rPr>
-          <w:rFonts w:ascii="Courier New" w:eastAsia="Times New Roman" w:hAnsi="Courier New" w:cs="Courier New"/>
-          <w:color w:val="D84315"/>
-          <w:kern w:val="0"/>
-          <w:sz w:val="21"/>
-          <w:szCs w:val="21"/>
-        </w:rPr>
-        <w:t>16]:</w:t>
+        <w:t>Out[16]:</w:t>
       </w:r>
     </w:p>
     <w:p>
@@ -1216,25 +1032,14 @@
           <w:szCs w:val="20"/>
         </w:rPr>
       </w:pPr>
-      <w:proofErr w:type="gramStart"/>
-      <w:r>
-        <w:rPr>
-          <w:rFonts w:ascii="Courier New" w:eastAsia="Times New Roman" w:hAnsi="Courier New" w:cs="Courier New"/>
-          <w:color w:val="000000"/>
-          <w:kern w:val="0"/>
-          <w:szCs w:val="20"/>
-        </w:rPr>
-        <w:t>array(</w:t>
-      </w:r>
-      <w:proofErr w:type="gramEnd"/>
-      <w:r>
-        <w:rPr>
-          <w:rFonts w:ascii="Courier New" w:eastAsia="Times New Roman" w:hAnsi="Courier New" w:cs="Courier New"/>
-          <w:color w:val="000000"/>
-          <w:kern w:val="0"/>
-          <w:szCs w:val="20"/>
-        </w:rPr>
-        <w:t>[  0.        ,   0.        ,   0.        , ..., -60.42061983,</w:t>
+      <w:r>
+        <w:rPr>
+          <w:rFonts w:ascii="Courier New" w:eastAsia="Times New Roman" w:hAnsi="Courier New" w:cs="Courier New"/>
+          <w:color w:val="000000"/>
+          <w:kern w:val="0"/>
+          <w:szCs w:val="20"/>
+        </w:rPr>
+        <w:t>array([  0.        ,   0.        ,   0.        , ..., -60.42061983,</w:t>
       </w:r>
     </w:p>
     <w:p>
@@ -1277,27 +1082,7 @@
           <w:kern w:val="0"/>
           <w:szCs w:val="20"/>
         </w:rPr>
-        <w:t xml:space="preserve">       -58.80584167</w:t>
-      </w:r>
-      <w:proofErr w:type="gramStart"/>
-      <w:r>
-        <w:rPr>
-          <w:rFonts w:ascii="Courier New" w:eastAsia="Times New Roman" w:hAnsi="Courier New" w:cs="Courier New"/>
-          <w:color w:val="000000"/>
-          <w:kern w:val="0"/>
-          <w:szCs w:val="20"/>
-        </w:rPr>
-        <w:t>,  -</w:t>
-      </w:r>
-      <w:proofErr w:type="gramEnd"/>
-      <w:r>
-        <w:rPr>
-          <w:rFonts w:ascii="Courier New" w:eastAsia="Times New Roman" w:hAnsi="Courier New" w:cs="Courier New"/>
-          <w:color w:val="000000"/>
-          <w:kern w:val="0"/>
-          <w:szCs w:val="20"/>
-        </w:rPr>
-        <w:t>0.77521565])</w:t>
+        <w:t xml:space="preserve">       -58.80584167,  -0.77521565])</w:t>
       </w:r>
     </w:p>
     <w:p>
@@ -1350,38 +1135,7 @@
           <w:kern w:val="0"/>
           <w:szCs w:val="20"/>
         </w:rPr>
-        <w:t xml:space="preserve"> </w:t>
-      </w:r>
-      <w:proofErr w:type="spellStart"/>
-      <w:proofErr w:type="gramStart"/>
-      <w:r>
-        <w:rPr>
-          <w:rFonts w:ascii="inherit" w:eastAsia="Times New Roman" w:hAnsi="inherit" w:cs="Courier New"/>
-          <w:color w:val="000000"/>
-          <w:kern w:val="0"/>
-          <w:szCs w:val="20"/>
-        </w:rPr>
-        <w:t>scipy.sparse</w:t>
-      </w:r>
-      <w:proofErr w:type="gramEnd"/>
-      <w:r>
-        <w:rPr>
-          <w:rFonts w:ascii="inherit" w:eastAsia="Times New Roman" w:hAnsi="inherit" w:cs="Courier New"/>
-          <w:color w:val="000000"/>
-          <w:kern w:val="0"/>
-          <w:szCs w:val="20"/>
-        </w:rPr>
-        <w:t>.linalg</w:t>
-      </w:r>
-      <w:proofErr w:type="spellEnd"/>
-      <w:r>
-        <w:rPr>
-          <w:rFonts w:ascii="inherit" w:eastAsia="Times New Roman" w:hAnsi="inherit" w:cs="Courier New"/>
-          <w:color w:val="000000"/>
-          <w:kern w:val="0"/>
-          <w:szCs w:val="20"/>
-        </w:rPr>
-        <w:t xml:space="preserve"> </w:t>
+        <w:t xml:space="preserve"> scipy.sparse.linalg </w:t>
       </w:r>
       <w:r>
         <w:rPr>
@@ -1401,19 +1155,8 @@
           <w:kern w:val="0"/>
           <w:szCs w:val="20"/>
         </w:rPr>
-        <w:t xml:space="preserve"> </w:t>
-      </w:r>
-      <w:proofErr w:type="spellStart"/>
-      <w:r>
-        <w:rPr>
-          <w:rFonts w:ascii="inherit" w:eastAsia="Times New Roman" w:hAnsi="inherit" w:cs="Courier New"/>
-          <w:color w:val="000000"/>
-          <w:kern w:val="0"/>
-          <w:szCs w:val="20"/>
-        </w:rPr>
-        <w:t>eigs</w:t>
-      </w:r>
-      <w:proofErr w:type="spellEnd"/>
+        <w:t xml:space="preserve"> eigs</w:t>
+      </w:r>
     </w:p>
     <w:p>
       <w:pPr>
@@ -1447,25 +1190,14 @@
           <w:szCs w:val="20"/>
         </w:rPr>
       </w:pPr>
-      <w:proofErr w:type="spellStart"/>
-      <w:r>
-        <w:rPr>
-          <w:rFonts w:ascii="inherit" w:eastAsia="Times New Roman" w:hAnsi="inherit" w:cs="Courier New"/>
-          <w:color w:val="000000"/>
-          <w:kern w:val="0"/>
-          <w:szCs w:val="20"/>
-        </w:rPr>
-        <w:t>sci_tri</w:t>
-      </w:r>
-      <w:proofErr w:type="spellEnd"/>
-      <w:r>
-        <w:rPr>
-          <w:rFonts w:ascii="inherit" w:eastAsia="Times New Roman" w:hAnsi="inherit" w:cs="Courier New"/>
-          <w:color w:val="000000"/>
-          <w:kern w:val="0"/>
-          <w:szCs w:val="20"/>
-        </w:rPr>
-        <w:t xml:space="preserve"> </w:t>
+      <w:r>
+        <w:rPr>
+          <w:rFonts w:ascii="inherit" w:eastAsia="Times New Roman" w:hAnsi="inherit" w:cs="Courier New"/>
+          <w:color w:val="000000"/>
+          <w:kern w:val="0"/>
+          <w:szCs w:val="20"/>
+        </w:rPr>
+        <w:t xml:space="preserve">sci_tri </w:t>
       </w:r>
       <w:r>
         <w:rPr>
@@ -1485,27 +1217,7 @@
           <w:kern w:val="0"/>
           <w:szCs w:val="20"/>
         </w:rPr>
-        <w:t xml:space="preserve"> </w:t>
-      </w:r>
-      <w:proofErr w:type="gramStart"/>
-      <w:r>
-        <w:rPr>
-          <w:rFonts w:ascii="inherit" w:eastAsia="Times New Roman" w:hAnsi="inherit" w:cs="Courier New"/>
-          <w:color w:val="000000"/>
-          <w:kern w:val="0"/>
-          <w:szCs w:val="20"/>
-        </w:rPr>
-        <w:t>sparse.diags</w:t>
-      </w:r>
-      <w:proofErr w:type="gramEnd"/>
-      <w:r>
-        <w:rPr>
-          <w:rFonts w:ascii="inherit" w:eastAsia="Times New Roman" w:hAnsi="inherit" w:cs="Courier New"/>
-          <w:color w:val="000000"/>
-          <w:kern w:val="0"/>
-          <w:szCs w:val="20"/>
-        </w:rPr>
-        <w:t>([tri_1_new.diag_1,tri_1_new.diag_2,tri_1_new.diag_3],[</w:t>
+        <w:t xml:space="preserve"> sparse.diags([tri_1_new.diag_1,tri_1_new.diag_2,tri_1_new.diag_3],[</w:t>
       </w:r>
       <w:r>
         <w:rPr>
@@ -1605,45 +1317,14 @@
           <w:szCs w:val="20"/>
         </w:rPr>
       </w:pPr>
-      <w:proofErr w:type="spellStart"/>
-      <w:r>
-        <w:rPr>
-          <w:rFonts w:ascii="inherit" w:eastAsia="Times New Roman" w:hAnsi="inherit" w:cs="Courier New"/>
-          <w:color w:val="000000"/>
-          <w:kern w:val="0"/>
-          <w:szCs w:val="20"/>
-        </w:rPr>
-        <w:t>vals</w:t>
-      </w:r>
-      <w:proofErr w:type="spellEnd"/>
-      <w:r>
-        <w:rPr>
-          <w:rFonts w:ascii="inherit" w:eastAsia="Times New Roman" w:hAnsi="inherit" w:cs="Courier New"/>
-          <w:color w:val="000000"/>
-          <w:kern w:val="0"/>
-          <w:szCs w:val="20"/>
-        </w:rPr>
-        <w:t xml:space="preserve">, </w:t>
-      </w:r>
-      <w:proofErr w:type="spellStart"/>
-      <w:r>
-        <w:rPr>
-          <w:rFonts w:ascii="inherit" w:eastAsia="Times New Roman" w:hAnsi="inherit" w:cs="Courier New"/>
-          <w:color w:val="000000"/>
-          <w:kern w:val="0"/>
-          <w:szCs w:val="20"/>
-        </w:rPr>
-        <w:t>vecs</w:t>
-      </w:r>
-      <w:proofErr w:type="spellEnd"/>
-      <w:r>
-        <w:rPr>
-          <w:rFonts w:ascii="inherit" w:eastAsia="Times New Roman" w:hAnsi="inherit" w:cs="Courier New"/>
-          <w:color w:val="000000"/>
-          <w:kern w:val="0"/>
-          <w:szCs w:val="20"/>
-        </w:rPr>
-        <w:t xml:space="preserve"> </w:t>
+      <w:r>
+        <w:rPr>
+          <w:rFonts w:ascii="inherit" w:eastAsia="Times New Roman" w:hAnsi="inherit" w:cs="Courier New"/>
+          <w:color w:val="000000"/>
+          <w:kern w:val="0"/>
+          <w:szCs w:val="20"/>
+        </w:rPr>
+        <w:t xml:space="preserve">vals, vecs </w:t>
       </w:r>
       <w:r>
         <w:rPr>
@@ -1663,49 +1344,7 @@
           <w:kern w:val="0"/>
           <w:szCs w:val="20"/>
         </w:rPr>
-        <w:t xml:space="preserve"> </w:t>
-      </w:r>
-      <w:proofErr w:type="spellStart"/>
-      <w:proofErr w:type="gramStart"/>
-      <w:r>
-        <w:rPr>
-          <w:rFonts w:ascii="inherit" w:eastAsia="Times New Roman" w:hAnsi="inherit" w:cs="Courier New"/>
-          <w:color w:val="000000"/>
-          <w:kern w:val="0"/>
-          <w:szCs w:val="20"/>
-        </w:rPr>
-        <w:t>eigs</w:t>
-      </w:r>
-      <w:proofErr w:type="spellEnd"/>
-      <w:r>
-        <w:rPr>
-          <w:rFonts w:ascii="inherit" w:eastAsia="Times New Roman" w:hAnsi="inherit" w:cs="Courier New"/>
-          <w:color w:val="000000"/>
-          <w:kern w:val="0"/>
-          <w:szCs w:val="20"/>
-        </w:rPr>
-        <w:t>(</w:t>
-      </w:r>
-      <w:proofErr w:type="spellStart"/>
-      <w:proofErr w:type="gramEnd"/>
-      <w:r>
-        <w:rPr>
-          <w:rFonts w:ascii="inherit" w:eastAsia="Times New Roman" w:hAnsi="inherit" w:cs="Courier New"/>
-          <w:color w:val="000000"/>
-          <w:kern w:val="0"/>
-          <w:szCs w:val="20"/>
-        </w:rPr>
-        <w:t>sci_tri</w:t>
-      </w:r>
-      <w:proofErr w:type="spellEnd"/>
-      <w:r>
-        <w:rPr>
-          <w:rFonts w:ascii="inherit" w:eastAsia="Times New Roman" w:hAnsi="inherit" w:cs="Courier New"/>
-          <w:color w:val="000000"/>
-          <w:kern w:val="0"/>
-          <w:szCs w:val="20"/>
-        </w:rPr>
-        <w:t>, k</w:t>
+        <w:t xml:space="preserve"> eigs(sci_tri, k</w:t>
       </w:r>
       <w:r>
         <w:rPr>
@@ -1794,25 +1433,14 @@
           <w:szCs w:val="20"/>
         </w:rPr>
       </w:pPr>
-      <w:proofErr w:type="spellStart"/>
-      <w:r>
-        <w:rPr>
-          <w:rFonts w:ascii="inherit" w:eastAsia="Times New Roman" w:hAnsi="inherit" w:cs="Courier New"/>
-          <w:color w:val="000000"/>
-          <w:kern w:val="0"/>
-          <w:szCs w:val="20"/>
-        </w:rPr>
-        <w:t>vals</w:t>
-      </w:r>
-      <w:proofErr w:type="spellEnd"/>
-      <w:r>
-        <w:rPr>
-          <w:rFonts w:ascii="inherit" w:eastAsia="Times New Roman" w:hAnsi="inherit" w:cs="Courier New"/>
-          <w:color w:val="000000"/>
-          <w:kern w:val="0"/>
-          <w:szCs w:val="20"/>
-        </w:rPr>
-        <w:t>[</w:t>
+      <w:r>
+        <w:rPr>
+          <w:rFonts w:ascii="inherit" w:eastAsia="Times New Roman" w:hAnsi="inherit" w:cs="Courier New"/>
+          <w:color w:val="000000"/>
+          <w:kern w:val="0"/>
+          <w:szCs w:val="20"/>
+        </w:rPr>
+        <w:t>vals[</w:t>
       </w:r>
       <w:r>
         <w:rPr>
@@ -1843,8 +1471,6 @@
         </w:rPr>
         <w:t>/</w:t>
       </w:r>
-      <w:proofErr w:type="spellStart"/>
-      <w:proofErr w:type="gramStart"/>
       <w:r>
         <w:rPr>
           <w:rFonts w:ascii="inherit" w:eastAsia="Times New Roman" w:hAnsi="inherit" w:cs="Courier New"/>
@@ -1854,7 +1480,6 @@
         </w:rPr>
         <w:t>vals</w:t>
       </w:r>
-      <w:proofErr w:type="spellEnd"/>
       <w:r>
         <w:rPr>
           <w:rFonts w:ascii="inherit" w:eastAsia="Times New Roman" w:hAnsi="inherit" w:cs="Courier New"/>
@@ -1864,7 +1489,6 @@
         </w:rPr>
         <w:t>[</w:t>
       </w:r>
-      <w:proofErr w:type="gramEnd"/>
       <w:r>
         <w:rPr>
           <w:rFonts w:ascii="inherit" w:eastAsia="Times New Roman" w:hAnsi="inherit" w:cs="Courier New"/>
@@ -1910,7 +1534,6 @@
           <w:sz w:val="24"/>
         </w:rPr>
       </w:pPr>
-      <w:proofErr w:type="gramStart"/>
       <w:r>
         <w:rPr>
           <w:rFonts w:ascii="Courier New" w:eastAsia="Times New Roman" w:hAnsi="Courier New" w:cs="Courier New"/>
@@ -1918,17 +1541,7 @@
           <w:kern w:val="0"/>
           <w:sz w:val="24"/>
         </w:rPr>
-        <w:t>Out[</w:t>
-      </w:r>
-      <w:proofErr w:type="gramEnd"/>
-      <w:r>
-        <w:rPr>
-          <w:rFonts w:ascii="Courier New" w:eastAsia="Times New Roman" w:hAnsi="Courier New" w:cs="Courier New"/>
-          <w:color w:val="D84315"/>
-          <w:kern w:val="0"/>
-          <w:sz w:val="24"/>
-        </w:rPr>
-        <w:t>15]:</w:t>
+        <w:t>Out[15]:</w:t>
       </w:r>
     </w:p>
     <w:p>
@@ -2048,14 +1661,12 @@
           <w:lang w:eastAsia="ko-KR"/>
         </w:rPr>
       </w:pPr>
-      <w:proofErr w:type="spellStart"/>
       <w:r>
         <w:rPr>
           <w:lang w:eastAsia="ko-KR"/>
         </w:rPr>
         <w:t>Unsatable</w:t>
       </w:r>
-      <w:proofErr w:type="spellEnd"/>
     </w:p>
     <w:p>
       <w:pPr>
@@ -2107,38 +1718,7 @@
           <w:kern w:val="0"/>
           <w:szCs w:val="20"/>
         </w:rPr>
-        <w:t xml:space="preserve"> </w:t>
-      </w:r>
-      <w:proofErr w:type="spellStart"/>
-      <w:proofErr w:type="gramStart"/>
-      <w:r>
-        <w:rPr>
-          <w:rFonts w:ascii="inherit" w:eastAsia="Times New Roman" w:hAnsi="inherit" w:cs="Courier New"/>
-          <w:color w:val="000000"/>
-          <w:kern w:val="0"/>
-          <w:szCs w:val="20"/>
-        </w:rPr>
-        <w:t>scipy.sparse</w:t>
-      </w:r>
-      <w:proofErr w:type="gramEnd"/>
-      <w:r>
-        <w:rPr>
-          <w:rFonts w:ascii="inherit" w:eastAsia="Times New Roman" w:hAnsi="inherit" w:cs="Courier New"/>
-          <w:color w:val="000000"/>
-          <w:kern w:val="0"/>
-          <w:szCs w:val="20"/>
-        </w:rPr>
-        <w:t>.linalg</w:t>
-      </w:r>
-      <w:proofErr w:type="spellEnd"/>
-      <w:r>
-        <w:rPr>
-          <w:rFonts w:ascii="inherit" w:eastAsia="Times New Roman" w:hAnsi="inherit" w:cs="Courier New"/>
-          <w:color w:val="000000"/>
-          <w:kern w:val="0"/>
-          <w:szCs w:val="20"/>
-        </w:rPr>
-        <w:t xml:space="preserve"> </w:t>
+        <w:t xml:space="preserve"> scipy.sparse.linalg </w:t>
       </w:r>
       <w:r>
         <w:rPr>
@@ -2158,19 +1738,8 @@
           <w:kern w:val="0"/>
           <w:szCs w:val="20"/>
         </w:rPr>
-        <w:t xml:space="preserve"> </w:t>
-      </w:r>
-      <w:proofErr w:type="spellStart"/>
-      <w:r>
-        <w:rPr>
-          <w:rFonts w:ascii="inherit" w:eastAsia="Times New Roman" w:hAnsi="inherit" w:cs="Courier New"/>
-          <w:color w:val="000000"/>
-          <w:kern w:val="0"/>
-          <w:szCs w:val="20"/>
-        </w:rPr>
-        <w:t>eigs</w:t>
-      </w:r>
-      <w:proofErr w:type="spellEnd"/>
+        <w:t xml:space="preserve"> eigs</w:t>
+      </w:r>
     </w:p>
     <w:p>
       <w:pPr>
@@ -2204,25 +1773,14 @@
           <w:szCs w:val="20"/>
         </w:rPr>
       </w:pPr>
-      <w:proofErr w:type="spellStart"/>
-      <w:r>
-        <w:rPr>
-          <w:rFonts w:ascii="inherit" w:eastAsia="Times New Roman" w:hAnsi="inherit" w:cs="Courier New"/>
-          <w:color w:val="000000"/>
-          <w:kern w:val="0"/>
-          <w:szCs w:val="20"/>
-        </w:rPr>
-        <w:t>sci_tri</w:t>
-      </w:r>
-      <w:proofErr w:type="spellEnd"/>
-      <w:r>
-        <w:rPr>
-          <w:rFonts w:ascii="inherit" w:eastAsia="Times New Roman" w:hAnsi="inherit" w:cs="Courier New"/>
-          <w:color w:val="000000"/>
-          <w:kern w:val="0"/>
-          <w:szCs w:val="20"/>
-        </w:rPr>
-        <w:t xml:space="preserve"> </w:t>
+      <w:r>
+        <w:rPr>
+          <w:rFonts w:ascii="inherit" w:eastAsia="Times New Roman" w:hAnsi="inherit" w:cs="Courier New"/>
+          <w:color w:val="000000"/>
+          <w:kern w:val="0"/>
+          <w:szCs w:val="20"/>
+        </w:rPr>
+        <w:t xml:space="preserve">sci_tri </w:t>
       </w:r>
       <w:r>
         <w:rPr>
@@ -2242,27 +1800,7 @@
           <w:kern w:val="0"/>
           <w:szCs w:val="20"/>
         </w:rPr>
-        <w:t xml:space="preserve"> </w:t>
-      </w:r>
-      <w:proofErr w:type="gramStart"/>
-      <w:r>
-        <w:rPr>
-          <w:rFonts w:ascii="inherit" w:eastAsia="Times New Roman" w:hAnsi="inherit" w:cs="Courier New"/>
-          <w:color w:val="000000"/>
-          <w:kern w:val="0"/>
-          <w:szCs w:val="20"/>
-        </w:rPr>
-        <w:t>sparse.diags</w:t>
-      </w:r>
-      <w:proofErr w:type="gramEnd"/>
-      <w:r>
-        <w:rPr>
-          <w:rFonts w:ascii="inherit" w:eastAsia="Times New Roman" w:hAnsi="inherit" w:cs="Courier New"/>
-          <w:color w:val="000000"/>
-          <w:kern w:val="0"/>
-          <w:szCs w:val="20"/>
-        </w:rPr>
-        <w:t>([tri_1_new.diag_1,tri_1_new.diag_2,tri_1_new.diag_3],[</w:t>
+        <w:t xml:space="preserve"> sparse.diags([tri_1_new.diag_1,tri_1_new.diag_2,tri_1_new.diag_3],[</w:t>
       </w:r>
       <w:r>
         <w:rPr>
@@ -2362,45 +1900,14 @@
           <w:szCs w:val="20"/>
         </w:rPr>
       </w:pPr>
-      <w:proofErr w:type="spellStart"/>
-      <w:r>
-        <w:rPr>
-          <w:rFonts w:ascii="inherit" w:eastAsia="Times New Roman" w:hAnsi="inherit" w:cs="Courier New"/>
-          <w:color w:val="000000"/>
-          <w:kern w:val="0"/>
-          <w:szCs w:val="20"/>
-        </w:rPr>
-        <w:t>vals</w:t>
-      </w:r>
-      <w:proofErr w:type="spellEnd"/>
-      <w:r>
-        <w:rPr>
-          <w:rFonts w:ascii="inherit" w:eastAsia="Times New Roman" w:hAnsi="inherit" w:cs="Courier New"/>
-          <w:color w:val="000000"/>
-          <w:kern w:val="0"/>
-          <w:szCs w:val="20"/>
-        </w:rPr>
-        <w:t xml:space="preserve">, </w:t>
-      </w:r>
-      <w:proofErr w:type="spellStart"/>
-      <w:r>
-        <w:rPr>
-          <w:rFonts w:ascii="inherit" w:eastAsia="Times New Roman" w:hAnsi="inherit" w:cs="Courier New"/>
-          <w:color w:val="000000"/>
-          <w:kern w:val="0"/>
-          <w:szCs w:val="20"/>
-        </w:rPr>
-        <w:t>vecs</w:t>
-      </w:r>
-      <w:proofErr w:type="spellEnd"/>
-      <w:r>
-        <w:rPr>
-          <w:rFonts w:ascii="inherit" w:eastAsia="Times New Roman" w:hAnsi="inherit" w:cs="Courier New"/>
-          <w:color w:val="000000"/>
-          <w:kern w:val="0"/>
-          <w:szCs w:val="20"/>
-        </w:rPr>
-        <w:t xml:space="preserve"> </w:t>
+      <w:r>
+        <w:rPr>
+          <w:rFonts w:ascii="inherit" w:eastAsia="Times New Roman" w:hAnsi="inherit" w:cs="Courier New"/>
+          <w:color w:val="000000"/>
+          <w:kern w:val="0"/>
+          <w:szCs w:val="20"/>
+        </w:rPr>
+        <w:t xml:space="preserve">vals, vecs </w:t>
       </w:r>
       <w:r>
         <w:rPr>
@@ -2420,49 +1927,7 @@
           <w:kern w:val="0"/>
           <w:szCs w:val="20"/>
         </w:rPr>
-        <w:t xml:space="preserve"> </w:t>
-      </w:r>
-      <w:proofErr w:type="spellStart"/>
-      <w:proofErr w:type="gramStart"/>
-      <w:r>
-        <w:rPr>
-          <w:rFonts w:ascii="inherit" w:eastAsia="Times New Roman" w:hAnsi="inherit" w:cs="Courier New"/>
-          <w:color w:val="000000"/>
-          <w:kern w:val="0"/>
-          <w:szCs w:val="20"/>
-        </w:rPr>
-        <w:t>eigs</w:t>
-      </w:r>
-      <w:proofErr w:type="spellEnd"/>
-      <w:r>
-        <w:rPr>
-          <w:rFonts w:ascii="inherit" w:eastAsia="Times New Roman" w:hAnsi="inherit" w:cs="Courier New"/>
-          <w:color w:val="000000"/>
-          <w:kern w:val="0"/>
-          <w:szCs w:val="20"/>
-        </w:rPr>
-        <w:t>(</w:t>
-      </w:r>
-      <w:proofErr w:type="spellStart"/>
-      <w:proofErr w:type="gramEnd"/>
-      <w:r>
-        <w:rPr>
-          <w:rFonts w:ascii="inherit" w:eastAsia="Times New Roman" w:hAnsi="inherit" w:cs="Courier New"/>
-          <w:color w:val="000000"/>
-          <w:kern w:val="0"/>
-          <w:szCs w:val="20"/>
-        </w:rPr>
-        <w:t>sci_tri</w:t>
-      </w:r>
-      <w:proofErr w:type="spellEnd"/>
-      <w:r>
-        <w:rPr>
-          <w:rFonts w:ascii="inherit" w:eastAsia="Times New Roman" w:hAnsi="inherit" w:cs="Courier New"/>
-          <w:color w:val="000000"/>
-          <w:kern w:val="0"/>
-          <w:szCs w:val="20"/>
-        </w:rPr>
-        <w:t>, k</w:t>
+        <w:t xml:space="preserve"> eigs(sci_tri, k</w:t>
       </w:r>
       <w:r>
         <w:rPr>
@@ -2518,6 +1983,7 @@
           <w:sz w:val="21"/>
           <w:szCs w:val="21"/>
         </w:rPr>
+        <w:lastRenderedPageBreak/>
         <w:t>In [15]:</w:t>
       </w:r>
     </w:p>
@@ -2553,25 +2019,14 @@
           <w:szCs w:val="20"/>
         </w:rPr>
       </w:pPr>
-      <w:proofErr w:type="spellStart"/>
-      <w:r>
-        <w:rPr>
-          <w:rFonts w:ascii="inherit" w:eastAsia="Times New Roman" w:hAnsi="inherit" w:cs="Courier New"/>
-          <w:color w:val="000000"/>
-          <w:kern w:val="0"/>
-          <w:szCs w:val="20"/>
-        </w:rPr>
-        <w:t>vals</w:t>
-      </w:r>
-      <w:proofErr w:type="spellEnd"/>
-      <w:r>
-        <w:rPr>
-          <w:rFonts w:ascii="inherit" w:eastAsia="Times New Roman" w:hAnsi="inherit" w:cs="Courier New"/>
-          <w:color w:val="000000"/>
-          <w:kern w:val="0"/>
-          <w:szCs w:val="20"/>
-        </w:rPr>
-        <w:t>[</w:t>
+      <w:r>
+        <w:rPr>
+          <w:rFonts w:ascii="inherit" w:eastAsia="Times New Roman" w:hAnsi="inherit" w:cs="Courier New"/>
+          <w:color w:val="000000"/>
+          <w:kern w:val="0"/>
+          <w:szCs w:val="20"/>
+        </w:rPr>
+        <w:t>vals[</w:t>
       </w:r>
       <w:r>
         <w:rPr>
@@ -2602,8 +2057,6 @@
         </w:rPr>
         <w:t>/</w:t>
       </w:r>
-      <w:proofErr w:type="spellStart"/>
-      <w:proofErr w:type="gramStart"/>
       <w:r>
         <w:rPr>
           <w:rFonts w:ascii="inherit" w:eastAsia="Times New Roman" w:hAnsi="inherit" w:cs="Courier New"/>
@@ -2613,7 +2066,6 @@
         </w:rPr>
         <w:t>vals</w:t>
       </w:r>
-      <w:proofErr w:type="spellEnd"/>
       <w:r>
         <w:rPr>
           <w:rFonts w:ascii="inherit" w:eastAsia="Times New Roman" w:hAnsi="inherit" w:cs="Courier New"/>
@@ -2623,7 +2075,6 @@
         </w:rPr>
         <w:t>[</w:t>
       </w:r>
-      <w:proofErr w:type="gramEnd"/>
       <w:r>
         <w:rPr>
           <w:rFonts w:ascii="inherit" w:eastAsia="Times New Roman" w:hAnsi="inherit" w:cs="Courier New"/>
@@ -2670,7 +2121,6 @@
           <w:szCs w:val="21"/>
         </w:rPr>
       </w:pPr>
-      <w:proofErr w:type="gramStart"/>
       <w:r>
         <w:rPr>
           <w:rFonts w:ascii="Courier New" w:eastAsia="Times New Roman" w:hAnsi="Courier New" w:cs="Courier New"/>
@@ -2679,18 +2129,7 @@
           <w:sz w:val="21"/>
           <w:szCs w:val="21"/>
         </w:rPr>
-        <w:t>Out[</w:t>
-      </w:r>
-      <w:proofErr w:type="gramEnd"/>
-      <w:r>
-        <w:rPr>
-          <w:rFonts w:ascii="Courier New" w:eastAsia="Times New Roman" w:hAnsi="Courier New" w:cs="Courier New"/>
-          <w:color w:val="D84315"/>
-          <w:kern w:val="0"/>
-          <w:sz w:val="21"/>
-          <w:szCs w:val="21"/>
-        </w:rPr>
-        <w:t>15]:</w:t>
+        <w:t>Out[15]:</w:t>
       </w:r>
     </w:p>
     <w:p>
@@ -2776,47 +2215,11 @@
           <w:lang w:eastAsia="ko-KR"/>
         </w:rPr>
       </w:pPr>
-      <w:proofErr w:type="spellStart"/>
       <w:r>
         <w:rPr>
           <w:lang w:eastAsia="ko-KR"/>
         </w:rPr>
-        <w:t>sigma_lv</w:t>
-      </w:r>
-      <w:proofErr w:type="spellEnd"/>
-      <w:r>
-        <w:rPr>
-          <w:lang w:eastAsia="ko-KR"/>
-        </w:rPr>
-        <w:t xml:space="preserve"> = 1.0; </w:t>
-      </w:r>
-      <w:proofErr w:type="spellStart"/>
-      <w:r>
-        <w:rPr>
-          <w:lang w:eastAsia="ko-KR"/>
-        </w:rPr>
-        <w:t>beta_lv</w:t>
-      </w:r>
-      <w:proofErr w:type="spellEnd"/>
-      <w:r>
-        <w:rPr>
-          <w:lang w:eastAsia="ko-KR"/>
-        </w:rPr>
-        <w:t xml:space="preserve"> = 1.5; # </w:t>
-      </w:r>
-      <w:proofErr w:type="spellStart"/>
-      <w:r>
-        <w:rPr>
-          <w:lang w:eastAsia="ko-KR"/>
-        </w:rPr>
-        <w:t>slv</w:t>
-      </w:r>
-      <w:proofErr w:type="spellEnd"/>
-      <w:r>
-        <w:rPr>
-          <w:lang w:eastAsia="ko-KR"/>
-        </w:rPr>
-        <w:t xml:space="preserve"> params</w:t>
+        <w:t>sigma_lv = 1.0; beta_lv = 1.5; # slv params</w:t>
       </w:r>
     </w:p>
     <w:p>
@@ -2872,25 +2275,14 @@
           <w:szCs w:val="20"/>
         </w:rPr>
       </w:pPr>
-      <w:proofErr w:type="gramStart"/>
-      <w:r>
-        <w:rPr>
-          <w:rFonts w:ascii="Courier New" w:eastAsia="Times New Roman" w:hAnsi="Courier New" w:cs="Courier New"/>
-          <w:color w:val="000000"/>
-          <w:kern w:val="0"/>
-          <w:szCs w:val="20"/>
-        </w:rPr>
-        <w:t>array(</w:t>
-      </w:r>
-      <w:proofErr w:type="gramEnd"/>
-      <w:r>
-        <w:rPr>
-          <w:rFonts w:ascii="Courier New" w:eastAsia="Times New Roman" w:hAnsi="Courier New" w:cs="Courier New"/>
-          <w:color w:val="000000"/>
-          <w:kern w:val="0"/>
-          <w:szCs w:val="20"/>
-        </w:rPr>
-        <w:t>[0.24645125, 0.23100668, 0.21328614, 0.19346674, 0.17364967,</w:t>
+      <w:r>
+        <w:rPr>
+          <w:rFonts w:ascii="Courier New" w:eastAsia="Times New Roman" w:hAnsi="Courier New" w:cs="Courier New"/>
+          <w:color w:val="000000"/>
+          <w:kern w:val="0"/>
+          <w:szCs w:val="20"/>
+        </w:rPr>
+        <w:t>array([0.24645125, 0.23100668, 0.21328614, 0.19346674, 0.17364967,</w:t>
       </w:r>
     </w:p>
     <w:p>
@@ -2957,7 +2349,6 @@
           <w:noProof/>
           <w:lang w:eastAsia="ko-KR"/>
         </w:rPr>
-        <w:lastRenderedPageBreak/>
         <w:drawing>
           <wp:inline distT="0" distB="0" distL="0" distR="0" wp14:anchorId="024FFE46" wp14:editId="755FE9A3">
             <wp:extent cx="4980305" cy="3324860"/>
@@ -3075,25 +2466,14 @@
           <w:szCs w:val="20"/>
         </w:rPr>
       </w:pPr>
-      <w:proofErr w:type="gramStart"/>
-      <w:r>
-        <w:rPr>
-          <w:rFonts w:ascii="Courier New" w:eastAsia="Times New Roman" w:hAnsi="Courier New" w:cs="Courier New"/>
-          <w:color w:val="000000"/>
-          <w:kern w:val="0"/>
-          <w:szCs w:val="20"/>
-        </w:rPr>
-        <w:t>array(</w:t>
-      </w:r>
-      <w:proofErr w:type="gramEnd"/>
-      <w:r>
-        <w:rPr>
-          <w:rFonts w:ascii="Courier New" w:eastAsia="Times New Roman" w:hAnsi="Courier New" w:cs="Courier New"/>
-          <w:color w:val="000000"/>
-          <w:kern w:val="0"/>
-          <w:szCs w:val="20"/>
-        </w:rPr>
-        <w:t>[0.25329763, 0.23432865, 0.21420963, 0.19276723, 0.17104174,</w:t>
+      <w:r>
+        <w:rPr>
+          <w:rFonts w:ascii="Courier New" w:eastAsia="Times New Roman" w:hAnsi="Courier New" w:cs="Courier New"/>
+          <w:color w:val="000000"/>
+          <w:kern w:val="0"/>
+          <w:szCs w:val="20"/>
+        </w:rPr>
+        <w:t>array([0.25329763, 0.23432865, 0.21420963, 0.19276723, 0.17104174,</w:t>
       </w:r>
     </w:p>
     <w:p>
@@ -3136,27 +2516,7 @@
           <w:kern w:val="0"/>
           <w:szCs w:val="20"/>
         </w:rPr>
-        <w:t xml:space="preserve">       0.15267192, </w:t>
-      </w:r>
-      <w:proofErr w:type="gramStart"/>
-      <w:r>
-        <w:rPr>
-          <w:rFonts w:ascii="Courier New" w:eastAsia="Times New Roman" w:hAnsi="Courier New" w:cs="Courier New"/>
-          <w:color w:val="000000"/>
-          <w:kern w:val="0"/>
-          <w:szCs w:val="20"/>
-        </w:rPr>
-        <w:t>0.1461841 ,</w:t>
-      </w:r>
-      <w:proofErr w:type="gramEnd"/>
-      <w:r>
-        <w:rPr>
-          <w:rFonts w:ascii="Courier New" w:eastAsia="Times New Roman" w:hAnsi="Courier New" w:cs="Courier New"/>
-          <w:color w:val="000000"/>
-          <w:kern w:val="0"/>
-          <w:szCs w:val="20"/>
-        </w:rPr>
-        <w:t xml:space="preserve"> 0.14870526, 0.15541602, 0.16356043])</w:t>
+        <w:t xml:space="preserve">       0.15267192, 0.1461841 , 0.14870526, 0.15541602, 0.16356043])</w:t>
       </w:r>
     </w:p>
     <w:p>
@@ -3180,6 +2540,7 @@
           <w:noProof/>
           <w:lang w:eastAsia="ko-KR"/>
         </w:rPr>
+        <w:lastRenderedPageBreak/>
         <w:drawing>
           <wp:inline distT="0" distB="0" distL="0" distR="0" wp14:anchorId="461D0767" wp14:editId="41B24188">
             <wp:extent cx="4980305" cy="3324860"/>

</xml_diff>